<commit_message>
Completed through 10:00 of DeFreitas video
</commit_message>
<xml_diff>
--- a/Metzger PEX 0.docx
+++ b/Metzger PEX 0.docx
@@ -340,7 +340,21 @@
               <w:rPr>
                 <w:rFonts w:ascii="Courier New" w:hAnsi="Courier New" w:cs="Courier New"/>
               </w:rPr>
-              <w:t xml:space="preserve"> VariableName...</w:t>
+              <w:t xml:space="preserve"> </w:t>
+            </w:r>
+            <w:proofErr w:type="spellStart"/>
+            <w:r>
+              <w:rPr>
+                <w:rFonts w:ascii="Courier New" w:hAnsi="Courier New" w:cs="Courier New"/>
+              </w:rPr>
+              <w:t>VariableName</w:t>
+            </w:r>
+            <w:proofErr w:type="spellEnd"/>
+            <w:r>
+              <w:rPr>
+                <w:rFonts w:ascii="Courier New" w:hAnsi="Courier New" w:cs="Courier New"/>
+              </w:rPr>
+              <w:t>...</w:t>
             </w:r>
           </w:p>
           <w:p>
@@ -359,7 +373,14 @@
               <w:rPr>
                 <w:rFonts w:ascii="Courier New" w:hAnsi="Courier New" w:cs="Courier New"/>
               </w:rPr>
-              <w:t xml:space="preserve"> String</w:t>
+              <w:t xml:space="preserve"> </w:t>
+            </w:r>
+            <w:proofErr w:type="spellStart"/>
+            <w:r>
+              <w:rPr>
+                <w:rFonts w:ascii="Courier New" w:hAnsi="Courier New" w:cs="Courier New"/>
+              </w:rPr>
+              <w:t>String</w:t>
             </w:r>
             <w:r>
               <w:rPr>
@@ -371,7 +392,14 @@
               <w:rPr>
                 <w:rFonts w:ascii="Courier New" w:hAnsi="Courier New" w:cs="Courier New"/>
               </w:rPr>
-              <w:t>Name...</w:t>
+              <w:t>Name</w:t>
+            </w:r>
+            <w:proofErr w:type="spellEnd"/>
+            <w:r>
+              <w:rPr>
+                <w:rFonts w:ascii="Courier New" w:hAnsi="Courier New" w:cs="Courier New"/>
+              </w:rPr>
+              <w:t>...</w:t>
             </w:r>
           </w:p>
           <w:p>
@@ -452,19 +480,28 @@
                 <w:rFonts w:ascii="Courier New" w:hAnsi="Courier New" w:cs="Courier New"/>
               </w:rPr>
             </w:pPr>
-            <w:r>
-              <w:rPr>
-                <w:rFonts w:ascii="Courier New" w:hAnsi="Courier New" w:cs="Courier New"/>
-              </w:rPr>
-              <w:t>VariableName is 50...</w:t>
-            </w:r>
-          </w:p>
-          <w:p>
-            <w:pPr>
-              <w:rPr>
-                <w:rFonts w:ascii="Courier New" w:hAnsi="Courier New" w:cs="Courier New"/>
-              </w:rPr>
-            </w:pPr>
+            <w:proofErr w:type="spellStart"/>
+            <w:r>
+              <w:rPr>
+                <w:rFonts w:ascii="Courier New" w:hAnsi="Courier New" w:cs="Courier New"/>
+              </w:rPr>
+              <w:t>VariableName</w:t>
+            </w:r>
+            <w:proofErr w:type="spellEnd"/>
+            <w:r>
+              <w:rPr>
+                <w:rFonts w:ascii="Courier New" w:hAnsi="Courier New" w:cs="Courier New"/>
+              </w:rPr>
+              <w:t xml:space="preserve"> is 50...</w:t>
+            </w:r>
+          </w:p>
+          <w:p>
+            <w:pPr>
+              <w:rPr>
+                <w:rFonts w:ascii="Courier New" w:hAnsi="Courier New" w:cs="Courier New"/>
+              </w:rPr>
+            </w:pPr>
+            <w:proofErr w:type="spellStart"/>
             <w:r>
               <w:rPr>
                 <w:rFonts w:ascii="Courier New" w:hAnsi="Courier New" w:cs="Courier New"/>
@@ -481,7 +518,14 @@
               <w:rPr>
                 <w:rFonts w:ascii="Courier New" w:hAnsi="Courier New" w:cs="Courier New"/>
               </w:rPr>
-              <w:t>Name is “Hello</w:t>
+              <w:t>Name</w:t>
+            </w:r>
+            <w:proofErr w:type="spellEnd"/>
+            <w:r>
+              <w:rPr>
+                <w:rFonts w:ascii="Courier New" w:hAnsi="Courier New" w:cs="Courier New"/>
+              </w:rPr>
+              <w:t xml:space="preserve"> is “Hello</w:t>
             </w:r>
             <w:r>
               <w:rPr>
@@ -502,11 +546,19 @@
                 <w:rFonts w:ascii="Courier New" w:hAnsi="Courier New" w:cs="Courier New"/>
               </w:rPr>
             </w:pPr>
-            <w:r>
-              <w:rPr>
-                <w:rFonts w:ascii="Courier New" w:hAnsi="Courier New" w:cs="Courier New"/>
-              </w:rPr>
-              <w:t>String_Name is “Quotes look like #” and the escape is a ##”...</w:t>
+            <w:proofErr w:type="spellStart"/>
+            <w:r>
+              <w:rPr>
+                <w:rFonts w:ascii="Courier New" w:hAnsi="Courier New" w:cs="Courier New"/>
+              </w:rPr>
+              <w:t>String_Name</w:t>
+            </w:r>
+            <w:proofErr w:type="spellEnd"/>
+            <w:r>
+              <w:rPr>
+                <w:rFonts w:ascii="Courier New" w:hAnsi="Courier New" w:cs="Courier New"/>
+              </w:rPr>
+              <w:t xml:space="preserve"> is “Quotes look like #” and the escape is a ##”...</w:t>
             </w:r>
           </w:p>
           <w:p>
@@ -808,8 +860,16 @@
               <w:rPr>
                 <w:rFonts w:ascii="Courier New" w:hAnsi="Courier New" w:cs="Courier New"/>
               </w:rPr>
+              <w:t xml:space="preserve">Helper </w:t>
+            </w:r>
+            <w:proofErr w:type="spellStart"/>
+            <w:r>
+              <w:rPr>
+                <w:rFonts w:ascii="Courier New" w:hAnsi="Courier New" w:cs="Courier New"/>
+              </w:rPr>
               <w:t>FunctionName</w:t>
             </w:r>
+            <w:proofErr w:type="spellEnd"/>
             <w:r>
               <w:rPr>
                 <w:rFonts w:ascii="Courier New" w:hAnsi="Courier New" w:cs="Courier New"/>
@@ -1024,6 +1084,12 @@
                 <w:rFonts w:ascii="Courier New" w:hAnsi="Courier New" w:cs="Courier New"/>
               </w:rPr>
             </w:pPr>
+            <w:r>
+              <w:rPr>
+                <w:rFonts w:ascii="Courier New" w:hAnsi="Courier New" w:cs="Courier New"/>
+              </w:rPr>
+              <w:t xml:space="preserve">Helper </w:t>
+            </w:r>
             <w:r>
               <w:rPr>
                 <w:rFonts w:ascii="Courier New" w:hAnsi="Courier New" w:cs="Courier New"/>
@@ -1528,6 +1594,7 @@
     <w:lsdException w:name="HTML Sample" w:semiHidden="1" w:unhideWhenUsed="1"/>
     <w:lsdException w:name="HTML Typewriter" w:semiHidden="1" w:unhideWhenUsed="1"/>
     <w:lsdException w:name="HTML Variable" w:semiHidden="1" w:unhideWhenUsed="1"/>
+    <w:lsdException w:name="Normal Table" w:semiHidden="1" w:unhideWhenUsed="1"/>
     <w:lsdException w:name="annotation subject" w:semiHidden="1" w:unhideWhenUsed="1"/>
     <w:lsdException w:name="No List" w:semiHidden="1" w:unhideWhenUsed="1"/>
     <w:lsdException w:name="Outline List 1" w:semiHidden="1" w:unhideWhenUsed="1"/>
@@ -1570,8 +1637,11 @@
     <w:lsdException w:name="Table Contemporary" w:semiHidden="1" w:unhideWhenUsed="1"/>
     <w:lsdException w:name="Table Elegant" w:semiHidden="1" w:unhideWhenUsed="1"/>
     <w:lsdException w:name="Table Professional" w:semiHidden="1" w:unhideWhenUsed="1"/>
+    <w:lsdException w:name="Table Subtle 1" w:semiHidden="1" w:unhideWhenUsed="1"/>
     <w:lsdException w:name="Table Subtle 2" w:semiHidden="1" w:unhideWhenUsed="1"/>
     <w:lsdException w:name="Table Web 1" w:semiHidden="1" w:unhideWhenUsed="1"/>
+    <w:lsdException w:name="Table Web 2" w:semiHidden="1" w:unhideWhenUsed="1"/>
+    <w:lsdException w:name="Table Web 3" w:semiHidden="1" w:unhideWhenUsed="1"/>
     <w:lsdException w:name="Balloon Text" w:semiHidden="1" w:unhideWhenUsed="1"/>
     <w:lsdException w:name="Table Grid" w:uiPriority="39"/>
     <w:lsdException w:name="Table Theme" w:semiHidden="1" w:unhideWhenUsed="1"/>

</xml_diff>